<commit_message>
Changed overall design layout for desktop viewers
</commit_message>
<xml_diff>
--- a/Seyi-CV.docx
+++ b/Seyi-CV.docx
@@ -16,40 +16,45 @@
 <office:document-content xmlns:officeooo="http://openoffice.org/2009/office" xmlns:css3t="http://www.w3.org/TR/css3-text/" xmlns:grddl="http://www.w3.org/2003/g/data-view#" xmlns:xhtml="http://www.w3.org/1999/xhtml" xmlns:formx="urn:openoffice:names:experimental:ooxml-odf-interop:xmlns:form:1.0" xmlns:xsi="http://www.w3.org/2001/XMLSchema-instance" xmlns:rpt="http://openoffice.org/2005/report" xmlns:dc="http://purl.org/dc/elements/1.1/" xmlns:chart="urn:oasis:names:tc:opendocument:xmlns:chart:1.0" xmlns:svg="urn:oasis:names:tc:opendocument:xmlns:svg-compatible:1.0" xmlns:draw="urn:oasis:names:tc:opendocument:xmlns:drawing:1.0" xmlns:text="urn:oasis:names:tc:opendocument:xmlns:text:1.0" xmlns:oooc="http://openoffice.org/2004/calc" xmlns:style="urn:oasis:names:tc:opendocument:xmlns:style:1.0" xmlns:ooow="http://openoffice.org/2004/writer" xmlns:meta="urn:oasis:names:tc:opendocument:xmlns:meta:1.0" xmlns:xlink="http://www.w3.org/1999/xlink" xmlns:fo="urn:oasis:names:tc:opendocument:xmlns:xsl-fo-compatible:1.0" xmlns:ooo="http://openoffice.org/2004/office" xmlns:office="urn:oasis:names:tc:opendocument:xmlns:office:1.0" xmlns:dr3d="urn:oasis:names:tc:opendocument:xmlns:dr3d:1.0" xmlns:table="urn:oasis:names:tc:opendocument:xmlns:table:1.0" xmlns:number="urn:oasis:names:tc:opendocument:xmlns:datastyle:1.0" xmlns:of="urn:oasis:names:tc:opendocument:xmlns:of:1.2" xmlns:calcext="urn:org:documentfoundation:names:experimental:calc:xmlns:calcext:1.0" xmlns:tableooo="http://openoffice.org/2009/table" xmlns:drawooo="http://openoffice.org/2010/draw" xmlns:loext="urn:org:documentfoundation:names:experimental:office:xmlns:loext:1.0" xmlns:dom="http://www.w3.org/2001/xml-events" xmlns:field="urn:openoffice:names:experimental:ooo-ms-interop:xmlns:field:1.0" xmlns:xsd="http://www.w3.org/2001/XMLSchema" xmlns:math="http://www.w3.org/1998/Math/MathML" xmlns:form="urn:oasis:names:tc:opendocument:xmlns:form:1.0" xmlns:script="urn:oasis:names:tc:opendocument:xmlns:script:1.0" xmlns:xforms="http://www.w3.org/2002/xforms" office:version="1.3">
   <office:scripts/>
   <office:font-face-decls>
+    <style:font-face style:name="D050000L" svg:font-family="D050000L" style:font-pitch="variable"/>
+    <style:font-face style:name="Dyuthi" svg:font-family="Dyuthi" style:font-pitch="variable"/>
+    <style:font-face style:name="Khmer OS" svg:font-family="'Khmer OS'" style:font-pitch="variable"/>
     <style:font-face style:name="Liberation Sans" svg:font-family="'Liberation Sans'" style:font-family-generic="swiss" style:font-pitch="variable"/>
     <style:font-face style:name="Liberation Serif" svg:font-family="'Liberation Serif'" style:font-family-generic="roman" style:font-pitch="variable"/>
     <style:font-face style:name="Lohit Devanagari" svg:font-family="'Lohit Devanagari'"/>
     <style:font-face style:name="Lohit Devanagari1" svg:font-family="'Lohit Devanagari'" style:font-family-generic="system" style:font-pitch="variable"/>
+    <style:font-face style:name="Lohit Kannada" svg:font-family="'Lohit Kannada'" style:font-pitch="variable"/>
     <style:font-face style:name="Noto Sans CJK SC" svg:font-family="'Noto Sans CJK SC'" style:font-family-generic="system" style:font-pitch="variable"/>
     <style:font-face style:name="Noto Serif CJK SC" svg:font-family="'Noto Serif CJK SC'" style:font-family-generic="system" style:font-pitch="variable"/>
+    <style:font-face style:name="Suruma" svg:font-family="Suruma" style:font-pitch="variable"/>
     <style:font-face style:name="Ubuntu" svg:font-family="Ubuntu" style:font-pitch="variable"/>
+    <style:font-face style:name="aakar" svg:font-family="aakar" style:font-pitch="variable"/>
   </office:font-face-decls>
   <office:automatic-styles>
-    <style:style style:name="P1" style:family="paragraph" style:parent-style-name="Title">
+    <style:style style:name="P1" style:family="paragraph" style:parent-style-name="Standard">
+      <style:paragraph-properties fo:text-align="start" style:justify-single-word="false"/>
+      <style:text-properties fo:color="#333333" loext:opacity="100%" style:font-name="Ubuntu" fo:font-weight="bold" officeooo:rsid="000165ac" officeooo:paragraph-rsid="000165ac" style:font-weight-asian="bold" style:font-weight-complex="bold"/>
+    </style:style>
+    <style:style style:name="P2" style:family="paragraph" style:parent-style-name="Standard">
+      <style:paragraph-properties fo:text-align="start" style:justify-single-word="false"/>
+      <style:text-properties fo:color="#333333" loext:opacity="100%" style:font-name="Ubuntu" officeooo:rsid="000165ac" officeooo:paragraph-rsid="000165ac"/>
+    </style:style>
+    <style:style style:name="P3" style:family="paragraph" style:parent-style-name="Standard">
+      <style:paragraph-properties fo:text-align="start" style:justify-single-word="false"/>
+      <style:text-properties fo:color="#333333" loext:opacity="100%" style:font-name="Ubuntu" officeooo:rsid="000165ac" officeooo:paragraph-rsid="00027e8b"/>
+    </style:style>
+    <style:style style:name="P4" style:family="paragraph" style:parent-style-name="Title">
       <style:paragraph-properties fo:text-align="start" style:justify-single-word="false"/>
       <style:text-properties fo:color="#333333" loext:opacity="100%" style:font-name="Ubuntu"/>
     </style:style>
-    <style:style style:name="P2" style:family="paragraph" style:parent-style-name="Standard">
-      <style:paragraph-properties fo:text-align="start" style:justify-single-word="false"/>
-      <style:text-properties fo:color="#333333" loext:opacity="100%" style:font-name="Ubuntu" fo:font-weight="bold" officeooo:rsid="000165ac" officeooo:paragraph-rsid="000165ac" style:font-weight-asian="bold" style:font-weight-complex="bold"/>
-    </style:style>
-    <style:style style:name="P3" style:family="paragraph" style:parent-style-name="Standard">
-      <style:paragraph-properties fo:text-align="start" style:justify-single-word="false"/>
-      <style:text-properties fo:color="#333333" loext:opacity="100%" style:font-name="Ubuntu" officeooo:rsid="000165ac" officeooo:paragraph-rsid="000165ac"/>
-    </style:style>
-    <style:style style:name="P4" style:family="paragraph" style:parent-style-name="Standard">
-      <style:paragraph-properties fo:text-align="start" style:justify-single-word="false"/>
-      <style:text-properties fo:color="#333333" loext:opacity="100%" style:font-name="Ubuntu" officeooo:rsid="000165ac" officeooo:paragraph-rsid="00027e8b"/>
-    </style:style>
-    <style:style style:name="P5" style:family="paragraph" style:parent-style-name="Standard">
-      <style:paragraph-properties fo:text-align="start" style:justify-single-word="false"/>
-      <style:text-properties fo:color="#333333" loext:opacity="100%" officeooo:rsid="000165ac" officeooo:paragraph-rsid="000165ac"/>
+    <style:style style:name="P5" style:family="paragraph" style:parent-style-name="Heading_20_1">
+      <style:text-properties fo:color="#333333" loext:opacity="100%" style:font-name="Ubuntu"/>
     </style:style>
     <style:style style:name="P6" style:family="paragraph" style:parent-style-name="Heading_20_1">
-      <style:text-properties fo:color="#333333" loext:opacity="100%"/>
+      <style:text-properties fo:color="#333333" loext:opacity="100%" style:font-name="Ubuntu" officeooo:rsid="00027e8b" officeooo:paragraph-rsid="00027e8b"/>
     </style:style>
     <style:style style:name="P7" style:family="paragraph" style:parent-style-name="Heading_20_1">
-      <style:text-properties fo:color="#333333" loext:opacity="100%" officeooo:rsid="00027e8b" officeooo:paragraph-rsid="00027e8b"/>
+      <style:text-properties style:font-name="Ubuntu"/>
     </style:style>
     <style:style style:name="T1" style:family="text">
       <style:text-properties officeooo:rsid="00027e8b"/>
@@ -68,6 +73,12 @@
     </style:style>
     <style:style style:name="T6" style:family="text">
       <style:text-properties officeooo:rsid="00043862"/>
+    </style:style>
+    <style:style style:name="T7" style:family="text">
+      <style:text-properties officeooo:rsid="00051909"/>
+    </style:style>
+    <style:style style:name="T8" style:family="text">
+      <style:text-properties style:font-name="Dyuthi" officeooo:rsid="0005f90a"/>
     </style:style>
   </office:automatic-styles>
   <office:body>
@@ -79,27 +90,27 @@
         <text:sequence-decl text:display-outline-level="0" text:name="Drawing"/>
         <text:sequence-decl text:display-outline-level="0" text:name="Figure"/>
       </text:sequence-decls>
-      <text:p text:style-name="P1">SEYI AMUSAN</text:p>
-      <text:p text:style-name="P2">Akoka</text:p>
-      <text:p text:style-name="P2">Lagos, Nigeria</text:p>
-      <text:p text:style-name="P2">Seyiamusan151@gmail.com</text:p>
-      <text:p text:style-name="P2">
+      <text:p text:style-name="P4">SEYI AMUSAN</text:p>
+      <text:p text:style-name="P1">Akoka</text:p>
+      <text:p text:style-name="P1">Lagos, Nigeria</text:p>
+      <text:p text:style-name="P1">Seyiamusan151@gmail.com</text:p>
+      <text:p text:style-name="P1">
         070
         <text:span text:style-name="T6">52948717</text:span>
       </text:p>
-      <text:p text:style-name="P3"/>
-      <text:p text:style-name="P5"/>
-      <text:h text:style-name="P6" text:outline-level="1">Profile</text:h>
-      <text:p text:style-name="P3">Passionate and dedicated Computer Engineering student at the University of Lagos with a</text:p>
-      <text:p text:style-name="P3">strong foundation in frontend development. Skilled in learning and grasping things fast.</text:p>
-      <text:p text:style-name="P3">Eager to leverage my skills in a role to help a company achieve its goals.</text:p>
-      <text:p text:style-name="P3"/>
-      <text:h text:style-name="P6" text:outline-level="1">Education</text:h>
-      <text:p text:style-name="P4">Computer Engineering</text:p>
-      <text:p text:style-name="P3">University of Lagos</text:p>
-      <text:p text:style-name="P3">[2024] - Present</text:p>
-      <text:h text:style-name="P6" text:outline-level="1" text:is-list-header="true">Technical Skills</text:h>
-      <text:p text:style-name="P3">
+      <text:p text:style-name="P2"/>
+      <text:p text:style-name="P2"/>
+      <text:h text:style-name="P5" text:outline-level="1">Profile</text:h>
+      <text:p text:style-name="P2">Passionate and dedicated Computer Engineering student at the University of Lagos with a</text:p>
+      <text:p text:style-name="P2">strong foundation in frontend development. Skilled in learning and grasping things fast.</text:p>
+      <text:p text:style-name="P2">Eager to leverage my skills in a role to help a company achieve its goals.</text:p>
+      <text:p text:style-name="P2"/>
+      <text:h text:style-name="P5" text:outline-level="1">Education</text:h>
+      <text:p text:style-name="P3">Computer Engineering</text:p>
+      <text:p text:style-name="P2">University of Lagos</text:p>
+      <text:p text:style-name="P2">[2024] - Present</text:p>
+      <text:h text:style-name="P5" text:outline-level="1" text:is-list-header="true">Technical Skills</text:h>
+      <text:p text:style-name="P2">
         <text:span text:style-name="T5">
           Languages: 
           <text:s/>
@@ -107,52 +118,53 @@
         JavaScript, HTML, CSS, 
         <text:span text:style-name="T1">SCSS</text:span>
       </text:p>
-      <text:p text:style-name="P3">
+      <text:p text:style-name="P2">
         <text:span text:style-name="T4">Frontend Frameworks:</text:span>
          React, Bootstrap, Tailwind CSS.
       </text:p>
-      <text:p text:style-name="P3">
+      <text:p text:style-name="P2">
         <text:span text:style-name="T4">Tools &amp; Platforms:</text:span>
-         Git, GitHub, VS Code, Linux
-      </text:p>
-      <text:p text:style-name="P3">
+        <text:span text:style-name="T7">Firebase, </text:span>
+        Git, GitHub, VS Code, Linux
+      </text:p>
+      <text:p text:style-name="P2">
         <text:span text:style-name="T4">Other Skills:</text:span>
          Learning
       </text:p>
-      <text:p text:style-name="P3"/>
-      <text:p text:style-name="P3"/>
-      <text:p text:style-name="P3"/>
-      <text:h text:style-name="Heading_20_1" text:outline-level="1">
+      <text:p text:style-name="P2"/>
+      <text:p text:style-name="P2"/>
+      <text:p text:style-name="P2"/>
+      <text:h text:style-name="P7" text:outline-level="1">
         <text:span text:style-name="T2">Projects </text:span>
         <text:span text:style-name="T3">(from frontend mentor)</text:span>
       </text:h>
-      <text:p text:style-name="P2">Countries App with theme switcher</text:p>
-      <text:p text:style-name="P3">Developed a react app to get information about the various countries of the world</text:p>
-      <text:p text:style-name="P3"/>
-      <text:p text:style-name="P2">Multi-Step Form</text:p>
-      <text:p text:style-name="P3">An interactive React app related to forms. Seamless, neat and polished with nice</text:p>
-      <text:p text:style-name="P3">transitions.</text:p>
-      <text:p text:style-name="P3"/>
-      <text:p text:style-name="P2">IP Address Tracker</text:p>
-      <text:p text:style-name="P3">A JavaScript app to get information about any domain in the world</text:p>
-      <text:p text:style-name="P3"/>
-      <text:p text:style-name="P2">Landing Pages:</text:p>
-      <text:p text:style-name="P3">
+      <text:p text:style-name="P1">Countries App with theme switcher</text:p>
+      <text:p text:style-name="P2">Developed a react app to get information about the various countries of the world</text:p>
+      <text:p text:style-name="P2"/>
+      <text:p text:style-name="P1">Multi-Step Form</text:p>
+      <text:p text:style-name="P2">An interactive React app related to forms. Seamless, neat and polished with nice</text:p>
+      <text:p text:style-name="P2">transitions.</text:p>
+      <text:p text:style-name="P2"/>
+      <text:p text:style-name="P1">IP Address Tracker</text:p>
+      <text:p text:style-name="P2">A JavaScript app to get information about any domain in the world</text:p>
+      <text:p text:style-name="P2"/>
+      <text:p text:style-name="P1">Landing Pages:</text:p>
+      <text:p text:style-name="P2">
         Bookmark Landing Page 
         <text:span text:style-name="T1">and Manage Landing Page</text:span>
       </text:p>
-      <text:h text:style-name="P7" text:outline-level="1">
+      <text:h text:style-name="P6" text:outline-level="1">Achievements</text:h>
+      <text:p text:style-name="P2">1st Position in Osun-State: Nigerian Mathematics Olympiad 2024</text:p>
+      <text:p text:style-name="P2">
         <text:soft-page-break/>
-        Achievements
-      </text:h>
-      <text:p text:style-name="P3">1st Position in Osun-State: Nigerian Mathematics Olympiad 2024</text:p>
-      <text:p text:style-name="P3">1st Position : Akoraye Quiz competition</text:p>
-      <text:p text:style-name="P3"/>
-      <text:p text:style-name="P3"/>
-      <text:h text:style-name="P6" text:outline-level="1">Personal Interests</text:h>
-      <text:p text:style-name="P3">Active member of my local church community.</text:p>
-      <text:p text:style-name="P3">Enthusiast of the latest web development trends and technologies.</text:p>
-      <text:p text:style-name="P3">Enjoy mentorship and learning from others</text:p>
+        1st Position : Akoraye Quiz competition
+      </text:p>
+      <text:p text:style-name="P2"/>
+      <text:p text:style-name="P2"/>
+      <text:h text:style-name="P5" text:outline-level="1">Personal Interests</text:h>
+      <text:p text:style-name="P2">Active member of my local church community.</text:p>
+      <text:p text:style-name="P2">Enthusiast of the latest web development trends and technologies.</text:p>
+      <text:p text:style-name="P2">Enjoy mentorship and learning from others</text:p>
     </office:text>
   </office:body>
 </office:document-content>
@@ -162,11 +174,11 @@
 <office:document-meta xmlns:grddl="http://www.w3.org/2003/g/data-view#" xmlns:meta="urn:oasis:names:tc:opendocument:xmlns:meta:1.0" xmlns:dc="http://purl.org/dc/elements/1.1/" xmlns:xlink="http://www.w3.org/1999/xlink" xmlns:ooo="http://openoffice.org/2004/office" xmlns:office="urn:oasis:names:tc:opendocument:xmlns:office:1.0" office:version="1.3">
   <office:meta>
     <meta:creation-date>2024-07-04T04:12:05.844224782</meta:creation-date>
-    <dc:date>2024-07-09T03:38:40.798948775</dc:date>
-    <meta:editing-duration>PT9M43S</meta:editing-duration>
-    <meta:editing-cycles>3</meta:editing-cycles>
+    <dc:date>2024-07-14T17:59:16.949432211</dc:date>
+    <meta:editing-duration>PT17M43S</meta:editing-duration>
+    <meta:editing-cycles>6</meta:editing-cycles>
     <meta:generator>LibreOffice/7.3.7.2$Linux_X86_64 LibreOffice_project/30$Build-2</meta:generator>
-    <meta:document-statistic meta:table-count="0" meta:image-count="0" meta:object-count="0" meta:page-count="2" meta:paragraph-count="35" meta:word-count="183" meta:character-count="1233" meta:non-whitespace-character-count="1084"/>
+    <meta:document-statistic meta:table-count="0" meta:image-count="0" meta:object-count="0" meta:page-count="2" meta:paragraph-count="35" meta:word-count="184" meta:character-count="1243" meta:non-whitespace-character-count="1093"/>
   </office:meta>
 </office:document-meta>
 </file>
@@ -175,7 +187,7 @@
 <office:document-settings xmlns:config="urn:oasis:names:tc:opendocument:xmlns:config:1.0" xmlns:xlink="http://www.w3.org/1999/xlink" xmlns:ooo="http://openoffice.org/2004/office" xmlns:office="urn:oasis:names:tc:opendocument:xmlns:office:1.0" office:version="1.3">
   <office:settings>
     <config:config-item-set config:name="ooo:view-settings">
-      <config:config-item config:name="ViewAreaTop" config:type="long">36195</config:config-item>
+      <config:config-item config:name="ViewAreaTop" config:type="long">24130</config:config-item>
       <config:config-item config:name="ViewAreaLeft" config:type="long">0</config:config-item>
       <config:config-item config:name="ViewAreaWidth" config:type="long">34239</config:config-item>
       <config:config-item config:name="ViewAreaHeight" config:type="long">14686</config:config-item>
@@ -184,12 +196,12 @@
       <config:config-item-map-indexed config:name="Views">
         <config:config-item-map-entry>
           <config:config-item config:name="ViewId" config:type="string">view2</config:config-item>
-          <config:config-item config:name="ViewLeft" config:type="long">10970</config:config-item>
-          <config:config-item config:name="ViewTop" config:type="long">5733</config:config-item>
+          <config:config-item config:name="ViewLeft" config:type="long">8026</config:config-item>
+          <config:config-item config:name="ViewTop" config:type="long">2321</config:config-item>
           <config:config-item config:name="VisibleLeft" config:type="long">0</config:config-item>
-          <config:config-item config:name="VisibleTop" config:type="long">36195</config:config-item>
+          <config:config-item config:name="VisibleTop" config:type="long">24130</config:config-item>
           <config:config-item config:name="VisibleRight" config:type="long">34237</config:config-item>
-          <config:config-item config:name="VisibleBottom" config:type="long">50879</config:config-item>
+          <config:config-item config:name="VisibleBottom" config:type="long">38814</config:config-item>
           <config:config-item config:name="ZoomType" config:type="short">0</config:config-item>
           <config:config-item config:name="ViewLayoutColumns" config:type="short">1</config:config-item>
           <config:config-item config:name="ViewLayoutBookMode" config:type="boolean">false</config:config-item>
@@ -259,7 +271,7 @@
       <config:config-item config:name="ChartAutoUpdate" config:type="boolean">true</config:config-item>
       <config:config-item config:name="PrinterSetup" config:type="base64Binary"/>
       <config:config-item config:name="AddParaTableSpacingAtStart" config:type="boolean">true</config:config-item>
-      <config:config-item config:name="Rsid" config:type="int">276578</config:config-item>
+      <config:config-item config:name="Rsid" config:type="int">398136</config:config-item>
       <config:config-item config:name="EmbeddedDatabaseName" config:type="string"/>
       <config:config-item config:name="FieldAutoUpdate" config:type="boolean">true</config:config-item>
       <config:config-item config:name="OutlineLevelYieldsNumbering" config:type="boolean">false</config:config-item>
@@ -311,18 +323,24 @@
 <file path=styles.xml><?xml version="1.0" encoding="utf-8"?>
 <office:document-styles xmlns:officeooo="http://openoffice.org/2009/office" xmlns:css3t="http://www.w3.org/TR/css3-text/" xmlns:rpt="http://openoffice.org/2005/report" xmlns:dc="http://purl.org/dc/elements/1.1/" xmlns:chart="urn:oasis:names:tc:opendocument:xmlns:chart:1.0" xmlns:svg="urn:oasis:names:tc:opendocument:xmlns:svg-compatible:1.0" xmlns:draw="urn:oasis:names:tc:opendocument:xmlns:drawing:1.0" xmlns:text="urn:oasis:names:tc:opendocument:xmlns:text:1.0" xmlns:oooc="http://openoffice.org/2004/calc" xmlns:style="urn:oasis:names:tc:opendocument:xmlns:style:1.0" xmlns:ooow="http://openoffice.org/2004/writer" xmlns:meta="urn:oasis:names:tc:opendocument:xmlns:meta:1.0" xmlns:xlink="http://www.w3.org/1999/xlink" xmlns:fo="urn:oasis:names:tc:opendocument:xmlns:xsl-fo-compatible:1.0" xmlns:ooo="http://openoffice.org/2004/office" xmlns:office="urn:oasis:names:tc:opendocument:xmlns:office:1.0" xmlns:dr3d="urn:oasis:names:tc:opendocument:xmlns:dr3d:1.0" xmlns:table="urn:oasis:names:tc:opendocument:xmlns:table:1.0" xmlns:number="urn:oasis:names:tc:opendocument:xmlns:datastyle:1.0" xmlns:of="urn:oasis:names:tc:opendocument:xmlns:of:1.2" xmlns:calcext="urn:org:documentfoundation:names:experimental:calc:xmlns:calcext:1.0" xmlns:tableooo="http://openoffice.org/2009/table" xmlns:drawooo="http://openoffice.org/2010/draw" xmlns:grddl="http://www.w3.org/2003/g/data-view#" xmlns:loext="urn:org:documentfoundation:names:experimental:office:xmlns:loext:1.0" xmlns:dom="http://www.w3.org/2001/xml-events" xmlns:field="urn:openoffice:names:experimental:ooo-ms-interop:xmlns:field:1.0" xmlns:math="http://www.w3.org/1998/Math/MathML" xmlns:form="urn:oasis:names:tc:opendocument:xmlns:form:1.0" xmlns:script="urn:oasis:names:tc:opendocument:xmlns:script:1.0" xmlns:xhtml="http://www.w3.org/1999/xhtml" office:version="1.3">
   <office:font-face-decls>
+    <style:font-face style:name="D050000L" svg:font-family="D050000L" style:font-pitch="variable"/>
+    <style:font-face style:name="Dyuthi" svg:font-family="Dyuthi" style:font-pitch="variable"/>
+    <style:font-face style:name="Khmer OS" svg:font-family="'Khmer OS'" style:font-pitch="variable"/>
     <style:font-face style:name="Liberation Sans" svg:font-family="'Liberation Sans'" style:font-family-generic="swiss" style:font-pitch="variable"/>
     <style:font-face style:name="Liberation Serif" svg:font-family="'Liberation Serif'" style:font-family-generic="roman" style:font-pitch="variable"/>
     <style:font-face style:name="Lohit Devanagari" svg:font-family="'Lohit Devanagari'"/>
     <style:font-face style:name="Lohit Devanagari1" svg:font-family="'Lohit Devanagari'" style:font-family-generic="system" style:font-pitch="variable"/>
+    <style:font-face style:name="Lohit Kannada" svg:font-family="'Lohit Kannada'" style:font-pitch="variable"/>
     <style:font-face style:name="Noto Sans CJK SC" svg:font-family="'Noto Sans CJK SC'" style:font-family-generic="system" style:font-pitch="variable"/>
     <style:font-face style:name="Noto Serif CJK SC" svg:font-family="'Noto Serif CJK SC'" style:font-family-generic="system" style:font-pitch="variable"/>
+    <style:font-face style:name="Suruma" svg:font-family="Suruma" style:font-pitch="variable"/>
     <style:font-face style:name="Ubuntu" svg:font-family="Ubuntu" style:font-pitch="variable"/>
+    <style:font-face style:name="aakar" svg:font-family="aakar" style:font-pitch="variable"/>
   </office:font-face-decls>
   <office:styles>
     <style:default-style style:family="graphic">
       <style:graphic-properties svg:stroke-color="#3465a4" draw:fill-color="#729fcf" fo:wrap-option="no-wrap" draw:shadow-offset-x="0.1181in" draw:shadow-offset-y="0.1181in" draw:start-line-spacing-horizontal="0.1114in" draw:start-line-spacing-vertical="0.1114in" draw:end-line-spacing-horizontal="0.1114in" draw:end-line-spacing-vertical="0.1114in" style:flow-with-text="false"/>
-      <style:paragraph-properties style:text-autospace="ideograph-alpha" style:line-break="strict" style:writing-mode="lr-tb" style:font-independent-line-spacing="false">
+      <style:paragraph-properties style:text-autospace="ideograph-alpha" style:line-break="strict" style:font-independent-line-spacing="false">
         <style:tab-stops/>
       </style:paragraph-properties>
       <style:text-properties style:use-window-font-color="true" loext:opacity="0%" style:font-name="Liberation Serif" fo:font-size="12pt" fo:language="en" fo:country="US" style:letter-kerning="true" style:font-name-asian="Noto Serif CJK SC" style:font-size-asian="10.5pt" style:language-asian="zh" style:country-asian="CN" style:font-name-complex="Lohit Devanagari1" style:font-size-complex="12pt" style:language-complex="hi" style:country-complex="IN"/>
@@ -388,6 +406,14 @@
         </style:tab-stops>
       </style:paragraph-properties>
     </style:style>
+    <style:style style:name="Header" style:family="paragraph" style:parent-style-name="Header_20_and_20_Footer" style:class="extra">
+      <style:paragraph-properties text:number-lines="false" text:line-number="0">
+        <style:tab-stops>
+          <style:tab-stop style:position="3.4626in" style:type="center"/>
+          <style:tab-stop style:position="6.9252in" style:type="right"/>
+        </style:tab-stops>
+      </style:paragraph-properties>
+    </style:style>
     <text:outline-style style:name="Outline">
       <text:outline-level-style text:level="1" loext:num-list-format="%1%" style:num-format="">
         <style:list-level-properties text:list-level-position-and-space-mode="label-alignment">
@@ -446,7 +472,7 @@
   </office:styles>
   <office:automatic-styles>
     <style:page-layout style:name="Mpm1">
-      <style:page-layout-properties fo:page-width="8.5in" fo:page-height="11in" style:num-format="1" style:print-orientation="portrait" fo:margin-top="0.7874in" fo:margin-bottom="0.7874in" fo:margin-left="0.7874in" fo:margin-right="0.7874in" style:writing-mode="lr-tb" style:layout-grid-color="#c0c0c0" style:layout-grid-lines="20" style:layout-grid-base-height="0.278in" style:layout-grid-ruby-height="0.139in" style:layout-grid-mode="none" style:layout-grid-ruby-below="false" style:layout-grid-print="false" style:layout-grid-display="false" style:footnote-max-height="0in" loext:margin-gutter="0in">
+      <style:page-layout-properties fo:page-width="8.5in" fo:page-height="11in" style:num-format="1" style:print-orientation="portrait" fo:margin-top="0.55in" fo:margin-bottom="0.55in" fo:margin-left="0.6701in" fo:margin-right="0.6701in" style:writing-mode="lr-tb" style:layout-grid-color="#c0c0c0" style:layout-grid-lines="20" style:layout-grid-base-height="0.278in" style:layout-grid-ruby-height="0.139in" style:layout-grid-mode="none" style:layout-grid-ruby-below="false" style:layout-grid-print="false" style:layout-grid-display="false" style:footnote-max-height="0in" loext:margin-gutter="0in">
         <style:footnote-sep style:width="0.0071in" style:distance-before-sep="0.0398in" style:distance-after-sep="0.0398in" style:line-style="solid" style:adjustment="left" style:rel-width="25%" style:color="#000000"/>
       </style:page-layout-properties>
       <style:header-style/>

</xml_diff>

<commit_message>
Fix anchor tag in button not clickable for better ux Improve the appearance of all buttons for better ui Make salient updates to CV
</commit_message>
<xml_diff>
--- a/Seyi-CV.docx
+++ b/Seyi-CV.docx
@@ -16,19 +16,14 @@
 <office:document-content xmlns:officeooo="http://openoffice.org/2009/office" xmlns:css3t="http://www.w3.org/TR/css3-text/" xmlns:grddl="http://www.w3.org/2003/g/data-view#" xmlns:xhtml="http://www.w3.org/1999/xhtml" xmlns:formx="urn:openoffice:names:experimental:ooxml-odf-interop:xmlns:form:1.0" xmlns:xsi="http://www.w3.org/2001/XMLSchema-instance" xmlns:rpt="http://openoffice.org/2005/report" xmlns:dc="http://purl.org/dc/elements/1.1/" xmlns:chart="urn:oasis:names:tc:opendocument:xmlns:chart:1.0" xmlns:svg="urn:oasis:names:tc:opendocument:xmlns:svg-compatible:1.0" xmlns:draw="urn:oasis:names:tc:opendocument:xmlns:drawing:1.0" xmlns:text="urn:oasis:names:tc:opendocument:xmlns:text:1.0" xmlns:oooc="http://openoffice.org/2004/calc" xmlns:style="urn:oasis:names:tc:opendocument:xmlns:style:1.0" xmlns:ooow="http://openoffice.org/2004/writer" xmlns:meta="urn:oasis:names:tc:opendocument:xmlns:meta:1.0" xmlns:xlink="http://www.w3.org/1999/xlink" xmlns:fo="urn:oasis:names:tc:opendocument:xmlns:xsl-fo-compatible:1.0" xmlns:ooo="http://openoffice.org/2004/office" xmlns:office="urn:oasis:names:tc:opendocument:xmlns:office:1.0" xmlns:dr3d="urn:oasis:names:tc:opendocument:xmlns:dr3d:1.0" xmlns:table="urn:oasis:names:tc:opendocument:xmlns:table:1.0" xmlns:number="urn:oasis:names:tc:opendocument:xmlns:datastyle:1.0" xmlns:of="urn:oasis:names:tc:opendocument:xmlns:of:1.2" xmlns:calcext="urn:org:documentfoundation:names:experimental:calc:xmlns:calcext:1.0" xmlns:tableooo="http://openoffice.org/2009/table" xmlns:drawooo="http://openoffice.org/2010/draw" xmlns:loext="urn:org:documentfoundation:names:experimental:office:xmlns:loext:1.0" xmlns:dom="http://www.w3.org/2001/xml-events" xmlns:field="urn:openoffice:names:experimental:ooo-ms-interop:xmlns:field:1.0" xmlns:xsd="http://www.w3.org/2001/XMLSchema" xmlns:math="http://www.w3.org/1998/Math/MathML" xmlns:form="urn:oasis:names:tc:opendocument:xmlns:form:1.0" xmlns:script="urn:oasis:names:tc:opendocument:xmlns:script:1.0" xmlns:xforms="http://www.w3.org/2002/xforms" office:version="1.3">
   <office:scripts/>
   <office:font-face-decls>
-    <style:font-face style:name="D050000L" svg:font-family="D050000L" style:font-pitch="variable"/>
     <style:font-face style:name="Dyuthi" svg:font-family="Dyuthi" style:font-pitch="variable"/>
-    <style:font-face style:name="Khmer OS" svg:font-family="'Khmer OS'" style:font-pitch="variable"/>
     <style:font-face style:name="Liberation Sans" svg:font-family="'Liberation Sans'" style:font-family-generic="swiss" style:font-pitch="variable"/>
     <style:font-face style:name="Liberation Serif" svg:font-family="'Liberation Serif'" style:font-family-generic="roman" style:font-pitch="variable"/>
     <style:font-face style:name="Lohit Devanagari" svg:font-family="'Lohit Devanagari'"/>
     <style:font-face style:name="Lohit Devanagari1" svg:font-family="'Lohit Devanagari'" style:font-family-generic="system" style:font-pitch="variable"/>
-    <style:font-face style:name="Lohit Kannada" svg:font-family="'Lohit Kannada'" style:font-pitch="variable"/>
     <style:font-face style:name="Noto Sans CJK SC" svg:font-family="'Noto Sans CJK SC'" style:font-family-generic="system" style:font-pitch="variable"/>
     <style:font-face style:name="Noto Serif CJK SC" svg:font-family="'Noto Serif CJK SC'" style:font-family-generic="system" style:font-pitch="variable"/>
-    <style:font-face style:name="Suruma" svg:font-family="Suruma" style:font-pitch="variable"/>
     <style:font-face style:name="Ubuntu" svg:font-family="Ubuntu" style:font-pitch="variable"/>
-    <style:font-face style:name="aakar" svg:font-family="aakar" style:font-pitch="variable"/>
   </office:font-face-decls>
   <office:automatic-styles>
     <style:style style:name="P1" style:family="paragraph" style:parent-style-name="Standard">
@@ -76,9 +71,6 @@
     </style:style>
     <style:style style:name="T7" style:family="text">
       <style:text-properties officeooo:rsid="00051909"/>
-    </style:style>
-    <style:style style:name="T8" style:family="text">
-      <style:text-properties style:font-name="Dyuthi" officeooo:rsid="0005f90a"/>
     </style:style>
   </office:automatic-styles>
   <office:body>
@@ -94,10 +86,6 @@
       <text:p text:style-name="P1">Akoka</text:p>
       <text:p text:style-name="P1">Lagos, Nigeria</text:p>
       <text:p text:style-name="P1">Seyiamusan151@gmail.com</text:p>
-      <text:p text:style-name="P1">
-        070
-        <text:span text:style-name="T6">52948717</text:span>
-      </text:p>
       <text:p text:style-name="P2"/>
       <text:p text:style-name="P2"/>
       <text:h text:style-name="P5" text:outline-level="1">Profile</text:h>
@@ -155,11 +143,10 @@
       </text:p>
       <text:h text:style-name="P6" text:outline-level="1">Achievements</text:h>
       <text:p text:style-name="P2">1st Position in Osun-State: Nigerian Mathematics Olympiad 2024</text:p>
+      <text:p text:style-name="P2">1st Position : Akoraye Quiz competition</text:p>
       <text:p text:style-name="P2">
         <text:soft-page-break/>
-        1st Position : Akoraye Quiz competition
-      </text:p>
-      <text:p text:style-name="P2"/>
+      </text:p>
       <text:p text:style-name="P2"/>
       <text:h text:style-name="P5" text:outline-level="1">Personal Interests</text:h>
       <text:p text:style-name="P2">Active member of my local church community.</text:p>
@@ -174,11 +161,11 @@
 <office:document-meta xmlns:grddl="http://www.w3.org/2003/g/data-view#" xmlns:meta="urn:oasis:names:tc:opendocument:xmlns:meta:1.0" xmlns:dc="http://purl.org/dc/elements/1.1/" xmlns:xlink="http://www.w3.org/1999/xlink" xmlns:ooo="http://openoffice.org/2004/office" xmlns:office="urn:oasis:names:tc:opendocument:xmlns:office:1.0" office:version="1.3">
   <office:meta>
     <meta:creation-date>2024-07-04T04:12:05.844224782</meta:creation-date>
-    <dc:date>2024-07-14T17:59:16.949432211</dc:date>
-    <meta:editing-duration>PT17M43S</meta:editing-duration>
-    <meta:editing-cycles>6</meta:editing-cycles>
+    <dc:date>2024-10-06T17:04:17.124131635</dc:date>
+    <meta:editing-duration>PT17M59S</meta:editing-duration>
+    <meta:editing-cycles>7</meta:editing-cycles>
     <meta:generator>LibreOffice/7.3.7.2$Linux_X86_64 LibreOffice_project/30$Build-2</meta:generator>
-    <meta:document-statistic meta:table-count="0" meta:image-count="0" meta:object-count="0" meta:page-count="2" meta:paragraph-count="35" meta:word-count="184" meta:character-count="1243" meta:non-whitespace-character-count="1093"/>
+    <meta:document-statistic meta:table-count="0" meta:image-count="0" meta:object-count="0" meta:page-count="2" meta:paragraph-count="34" meta:word-count="183" meta:character-count="1232" meta:non-whitespace-character-count="1082"/>
   </office:meta>
 </office:document-meta>
 </file>
@@ -187,7 +174,7 @@
 <office:document-settings xmlns:config="urn:oasis:names:tc:opendocument:xmlns:config:1.0" xmlns:xlink="http://www.w3.org/1999/xlink" xmlns:ooo="http://openoffice.org/2004/office" xmlns:office="urn:oasis:names:tc:opendocument:xmlns:office:1.0" office:version="1.3">
   <office:settings>
     <config:config-item-set config:name="ooo:view-settings">
-      <config:config-item config:name="ViewAreaTop" config:type="long">24130</config:config-item>
+      <config:config-item config:name="ViewAreaTop" config:type="long">0</config:config-item>
       <config:config-item config:name="ViewAreaLeft" config:type="long">0</config:config-item>
       <config:config-item config:name="ViewAreaWidth" config:type="long">34239</config:config-item>
       <config:config-item config:name="ViewAreaHeight" config:type="long">14686</config:config-item>
@@ -196,12 +183,12 @@
       <config:config-item-map-indexed config:name="Views">
         <config:config-item-map-entry>
           <config:config-item config:name="ViewId" config:type="string">view2</config:config-item>
-          <config:config-item config:name="ViewLeft" config:type="long">8026</config:config-item>
-          <config:config-item config:name="ViewTop" config:type="long">2321</config:config-item>
+          <config:config-item config:name="ViewLeft" config:type="long">13575</config:config-item>
+          <config:config-item config:name="ViewTop" config:type="long">4643</config:config-item>
           <config:config-item config:name="VisibleLeft" config:type="long">0</config:config-item>
-          <config:config-item config:name="VisibleTop" config:type="long">24130</config:config-item>
+          <config:config-item config:name="VisibleTop" config:type="long">0</config:config-item>
           <config:config-item config:name="VisibleRight" config:type="long">34237</config:config-item>
-          <config:config-item config:name="VisibleBottom" config:type="long">38814</config:config-item>
+          <config:config-item config:name="VisibleBottom" config:type="long">14684</config:config-item>
           <config:config-item config:name="ZoomType" config:type="short">0</config:config-item>
           <config:config-item config:name="ViewLayoutColumns" config:type="short">1</config:config-item>
           <config:config-item config:name="ViewLayoutBookMode" config:type="boolean">false</config:config-item>
@@ -271,7 +258,7 @@
       <config:config-item config:name="ChartAutoUpdate" config:type="boolean">true</config:config-item>
       <config:config-item config:name="PrinterSetup" config:type="base64Binary"/>
       <config:config-item config:name="AddParaTableSpacingAtStart" config:type="boolean">true</config:config-item>
-      <config:config-item config:name="Rsid" config:type="int">398136</config:config-item>
+      <config:config-item config:name="Rsid" config:type="int">424936</config:config-item>
       <config:config-item config:name="EmbeddedDatabaseName" config:type="string"/>
       <config:config-item config:name="FieldAutoUpdate" config:type="boolean">true</config:config-item>
       <config:config-item config:name="OutlineLevelYieldsNumbering" config:type="boolean">false</config:config-item>
@@ -323,24 +310,19 @@
 <file path=styles.xml><?xml version="1.0" encoding="utf-8"?>
 <office:document-styles xmlns:officeooo="http://openoffice.org/2009/office" xmlns:css3t="http://www.w3.org/TR/css3-text/" xmlns:rpt="http://openoffice.org/2005/report" xmlns:dc="http://purl.org/dc/elements/1.1/" xmlns:chart="urn:oasis:names:tc:opendocument:xmlns:chart:1.0" xmlns:svg="urn:oasis:names:tc:opendocument:xmlns:svg-compatible:1.0" xmlns:draw="urn:oasis:names:tc:opendocument:xmlns:drawing:1.0" xmlns:text="urn:oasis:names:tc:opendocument:xmlns:text:1.0" xmlns:oooc="http://openoffice.org/2004/calc" xmlns:style="urn:oasis:names:tc:opendocument:xmlns:style:1.0" xmlns:ooow="http://openoffice.org/2004/writer" xmlns:meta="urn:oasis:names:tc:opendocument:xmlns:meta:1.0" xmlns:xlink="http://www.w3.org/1999/xlink" xmlns:fo="urn:oasis:names:tc:opendocument:xmlns:xsl-fo-compatible:1.0" xmlns:ooo="http://openoffice.org/2004/office" xmlns:office="urn:oasis:names:tc:opendocument:xmlns:office:1.0" xmlns:dr3d="urn:oasis:names:tc:opendocument:xmlns:dr3d:1.0" xmlns:table="urn:oasis:names:tc:opendocument:xmlns:table:1.0" xmlns:number="urn:oasis:names:tc:opendocument:xmlns:datastyle:1.0" xmlns:of="urn:oasis:names:tc:opendocument:xmlns:of:1.2" xmlns:calcext="urn:org:documentfoundation:names:experimental:calc:xmlns:calcext:1.0" xmlns:tableooo="http://openoffice.org/2009/table" xmlns:drawooo="http://openoffice.org/2010/draw" xmlns:grddl="http://www.w3.org/2003/g/data-view#" xmlns:loext="urn:org:documentfoundation:names:experimental:office:xmlns:loext:1.0" xmlns:dom="http://www.w3.org/2001/xml-events" xmlns:field="urn:openoffice:names:experimental:ooo-ms-interop:xmlns:field:1.0" xmlns:math="http://www.w3.org/1998/Math/MathML" xmlns:form="urn:oasis:names:tc:opendocument:xmlns:form:1.0" xmlns:script="urn:oasis:names:tc:opendocument:xmlns:script:1.0" xmlns:xhtml="http://www.w3.org/1999/xhtml" office:version="1.3">
   <office:font-face-decls>
-    <style:font-face style:name="D050000L" svg:font-family="D050000L" style:font-pitch="variable"/>
     <style:font-face style:name="Dyuthi" svg:font-family="Dyuthi" style:font-pitch="variable"/>
-    <style:font-face style:name="Khmer OS" svg:font-family="'Khmer OS'" style:font-pitch="variable"/>
     <style:font-face style:name="Liberation Sans" svg:font-family="'Liberation Sans'" style:font-family-generic="swiss" style:font-pitch="variable"/>
     <style:font-face style:name="Liberation Serif" svg:font-family="'Liberation Serif'" style:font-family-generic="roman" style:font-pitch="variable"/>
     <style:font-face style:name="Lohit Devanagari" svg:font-family="'Lohit Devanagari'"/>
     <style:font-face style:name="Lohit Devanagari1" svg:font-family="'Lohit Devanagari'" style:font-family-generic="system" style:font-pitch="variable"/>
-    <style:font-face style:name="Lohit Kannada" svg:font-family="'Lohit Kannada'" style:font-pitch="variable"/>
     <style:font-face style:name="Noto Sans CJK SC" svg:font-family="'Noto Sans CJK SC'" style:font-family-generic="system" style:font-pitch="variable"/>
     <style:font-face style:name="Noto Serif CJK SC" svg:font-family="'Noto Serif CJK SC'" style:font-family-generic="system" style:font-pitch="variable"/>
-    <style:font-face style:name="Suruma" svg:font-family="Suruma" style:font-pitch="variable"/>
     <style:font-face style:name="Ubuntu" svg:font-family="Ubuntu" style:font-pitch="variable"/>
-    <style:font-face style:name="aakar" svg:font-family="aakar" style:font-pitch="variable"/>
   </office:font-face-decls>
   <office:styles>
     <style:default-style style:family="graphic">
       <style:graphic-properties svg:stroke-color="#3465a4" draw:fill-color="#729fcf" fo:wrap-option="no-wrap" draw:shadow-offset-x="0.1181in" draw:shadow-offset-y="0.1181in" draw:start-line-spacing-horizontal="0.1114in" draw:start-line-spacing-vertical="0.1114in" draw:end-line-spacing-horizontal="0.1114in" draw:end-line-spacing-vertical="0.1114in" style:flow-with-text="false"/>
-      <style:paragraph-properties style:text-autospace="ideograph-alpha" style:line-break="strict" style:font-independent-line-spacing="false">
+      <style:paragraph-properties style:text-autospace="ideograph-alpha" style:line-break="strict" style:writing-mode="lr-tb" style:font-independent-line-spacing="false">
         <style:tab-stops/>
       </style:paragraph-properties>
       <style:text-properties style:use-window-font-color="true" loext:opacity="0%" style:font-name="Liberation Serif" fo:font-size="12pt" fo:language="en" fo:country="US" style:letter-kerning="true" style:font-name-asian="Noto Serif CJK SC" style:font-size-asian="10.5pt" style:language-asian="zh" style:country-asian="CN" style:font-name-complex="Lohit Devanagari1" style:font-size-complex="12pt" style:language-complex="hi" style:country-complex="IN"/>

</xml_diff>

<commit_message>
Change whatsapp message link Make updates to CV
</commit_message>
<xml_diff>
--- a/Seyi-CV.docx
+++ b/Seyi-CV.docx
@@ -16,7 +16,6 @@
 <office:document-content xmlns:officeooo="http://openoffice.org/2009/office" xmlns:css3t="http://www.w3.org/TR/css3-text/" xmlns:grddl="http://www.w3.org/2003/g/data-view#" xmlns:xhtml="http://www.w3.org/1999/xhtml" xmlns:formx="urn:openoffice:names:experimental:ooxml-odf-interop:xmlns:form:1.0" xmlns:xsi="http://www.w3.org/2001/XMLSchema-instance" xmlns:rpt="http://openoffice.org/2005/report" xmlns:dc="http://purl.org/dc/elements/1.1/" xmlns:chart="urn:oasis:names:tc:opendocument:xmlns:chart:1.0" xmlns:svg="urn:oasis:names:tc:opendocument:xmlns:svg-compatible:1.0" xmlns:draw="urn:oasis:names:tc:opendocument:xmlns:drawing:1.0" xmlns:text="urn:oasis:names:tc:opendocument:xmlns:text:1.0" xmlns:oooc="http://openoffice.org/2004/calc" xmlns:style="urn:oasis:names:tc:opendocument:xmlns:style:1.0" xmlns:ooow="http://openoffice.org/2004/writer" xmlns:meta="urn:oasis:names:tc:opendocument:xmlns:meta:1.0" xmlns:xlink="http://www.w3.org/1999/xlink" xmlns:fo="urn:oasis:names:tc:opendocument:xmlns:xsl-fo-compatible:1.0" xmlns:ooo="http://openoffice.org/2004/office" xmlns:office="urn:oasis:names:tc:opendocument:xmlns:office:1.0" xmlns:dr3d="urn:oasis:names:tc:opendocument:xmlns:dr3d:1.0" xmlns:table="urn:oasis:names:tc:opendocument:xmlns:table:1.0" xmlns:number="urn:oasis:names:tc:opendocument:xmlns:datastyle:1.0" xmlns:of="urn:oasis:names:tc:opendocument:xmlns:of:1.2" xmlns:calcext="urn:org:documentfoundation:names:experimental:calc:xmlns:calcext:1.0" xmlns:tableooo="http://openoffice.org/2009/table" xmlns:drawooo="http://openoffice.org/2010/draw" xmlns:loext="urn:org:documentfoundation:names:experimental:office:xmlns:loext:1.0" xmlns:dom="http://www.w3.org/2001/xml-events" xmlns:field="urn:openoffice:names:experimental:ooo-ms-interop:xmlns:field:1.0" xmlns:xsd="http://www.w3.org/2001/XMLSchema" xmlns:math="http://www.w3.org/1998/Math/MathML" xmlns:form="urn:oasis:names:tc:opendocument:xmlns:form:1.0" xmlns:script="urn:oasis:names:tc:opendocument:xmlns:script:1.0" xmlns:xforms="http://www.w3.org/2002/xforms" office:version="1.3">
   <office:scripts/>
   <office:font-face-decls>
-    <style:font-face style:name="Dyuthi" svg:font-family="Dyuthi" style:font-pitch="variable"/>
     <style:font-face style:name="Liberation Sans" svg:font-family="'Liberation Sans'" style:font-family-generic="swiss" style:font-pitch="variable"/>
     <style:font-face style:name="Liberation Serif" svg:font-family="'Liberation Serif'" style:font-family-generic="roman" style:font-pitch="variable"/>
     <style:font-face style:name="Lohit Devanagari" svg:font-family="'Lohit Devanagari'"/>
@@ -51,6 +50,14 @@
     <style:style style:name="P7" style:family="paragraph" style:parent-style-name="Heading_20_1">
       <style:text-properties style:font-name="Ubuntu"/>
     </style:style>
+    <style:style style:name="P8" style:family="paragraph" style:parent-style-name="Standard">
+      <style:paragraph-properties fo:text-align="start" style:justify-single-word="false"/>
+      <style:text-properties fo:color="#333333" loext:opacity="100%" style:font-name="Ubuntu" fo:font-weight="bold" officeooo:rsid="000165ac" officeooo:paragraph-rsid="000165ac" style:font-weight-asian="bold" style:font-weight-complex="bold"/>
+    </style:style>
+    <style:style style:name="P9" style:family="paragraph" style:parent-style-name="Standard">
+      <style:paragraph-properties fo:text-align="start" style:justify-single-word="false"/>
+      <style:text-properties fo:color="#333333" loext:opacity="100%" style:font-name="Ubuntu" fo:font-weight="bold" officeooo:rsid="0007acc2" officeooo:paragraph-rsid="0007acc2" style:font-weight-asian="bold" style:font-weight-complex="bold"/>
+    </style:style>
     <style:style style:name="T1" style:family="text">
       <style:text-properties officeooo:rsid="00027e8b"/>
     </style:style>
@@ -67,9 +74,6 @@
       <style:text-properties style:text-underline-style="none" fo:font-weight="bold" style:font-weight-asian="bold" style:font-weight-complex="bold"/>
     </style:style>
     <style:style style:name="T6" style:family="text">
-      <style:text-properties officeooo:rsid="00043862"/>
-    </style:style>
-    <style:style style:name="T7" style:family="text">
       <style:text-properties officeooo:rsid="00051909"/>
     </style:style>
   </office:automatic-styles>
@@ -85,6 +89,7 @@
       <text:p text:style-name="P4">SEYI AMUSAN</text:p>
       <text:p text:style-name="P1">Akoka</text:p>
       <text:p text:style-name="P1">Lagos, Nigeria</text:p>
+      <text:p text:style-name="P9">09059724542</text:p>
       <text:p text:style-name="P1">Seyiamusan151@gmail.com</text:p>
       <text:p text:style-name="P2"/>
       <text:p text:style-name="P2"/>
@@ -112,7 +117,7 @@
       </text:p>
       <text:p text:style-name="P2">
         <text:span text:style-name="T4">Tools &amp; Platforms:</text:span>
-        <text:span text:style-name="T7">Firebase, </text:span>
+        <text:span text:style-name="T6">Firebase, </text:span>
         Git, GitHub, VS Code, Linux
       </text:p>
       <text:p text:style-name="P2">
@@ -143,10 +148,11 @@
       </text:p>
       <text:h text:style-name="P6" text:outline-level="1">Achievements</text:h>
       <text:p text:style-name="P2">1st Position in Osun-State: Nigerian Mathematics Olympiad 2024</text:p>
-      <text:p text:style-name="P2">1st Position : Akoraye Quiz competition</text:p>
       <text:p text:style-name="P2">
         <text:soft-page-break/>
-      </text:p>
+        1st Position : Akoraye Quiz competition
+      </text:p>
+      <text:p text:style-name="P2"/>
       <text:p text:style-name="P2"/>
       <text:h text:style-name="P5" text:outline-level="1">Personal Interests</text:h>
       <text:p text:style-name="P2">Active member of my local church community.</text:p>
@@ -161,11 +167,11 @@
 <office:document-meta xmlns:grddl="http://www.w3.org/2003/g/data-view#" xmlns:meta="urn:oasis:names:tc:opendocument:xmlns:meta:1.0" xmlns:dc="http://purl.org/dc/elements/1.1/" xmlns:xlink="http://www.w3.org/1999/xlink" xmlns:ooo="http://openoffice.org/2004/office" xmlns:office="urn:oasis:names:tc:opendocument:xmlns:office:1.0" office:version="1.3">
   <office:meta>
     <meta:creation-date>2024-07-04T04:12:05.844224782</meta:creation-date>
-    <dc:date>2024-10-06T17:04:17.124131635</dc:date>
-    <meta:editing-duration>PT17M59S</meta:editing-duration>
-    <meta:editing-cycles>7</meta:editing-cycles>
+    <dc:date>2024-11-09T07:59:13.922114649</dc:date>
+    <meta:editing-duration>PT19M</meta:editing-duration>
+    <meta:editing-cycles>8</meta:editing-cycles>
     <meta:generator>LibreOffice/7.3.7.2$Linux_X86_64 LibreOffice_project/30$Build-2</meta:generator>
-    <meta:document-statistic meta:table-count="0" meta:image-count="0" meta:object-count="0" meta:page-count="2" meta:paragraph-count="34" meta:word-count="183" meta:character-count="1232" meta:non-whitespace-character-count="1082"/>
+    <meta:document-statistic meta:table-count="0" meta:image-count="0" meta:object-count="0" meta:page-count="2" meta:paragraph-count="35" meta:word-count="184" meta:character-count="1243" meta:non-whitespace-character-count="1093"/>
   </office:meta>
 </office:document-meta>
 </file>
@@ -183,7 +189,7 @@
       <config:config-item-map-indexed config:name="Views">
         <config:config-item-map-entry>
           <config:config-item config:name="ViewId" config:type="string">view2</config:config-item>
-          <config:config-item config:name="ViewLeft" config:type="long">13575</config:config-item>
+          <config:config-item config:name="ViewLeft" config:type="long">10672</config:config-item>
           <config:config-item config:name="ViewTop" config:type="long">4643</config:config-item>
           <config:config-item config:name="VisibleLeft" config:type="long">0</config:config-item>
           <config:config-item config:name="VisibleTop" config:type="long">0</config:config-item>
@@ -258,7 +264,7 @@
       <config:config-item config:name="ChartAutoUpdate" config:type="boolean">true</config:config-item>
       <config:config-item config:name="PrinterSetup" config:type="base64Binary"/>
       <config:config-item config:name="AddParaTableSpacingAtStart" config:type="boolean">true</config:config-item>
-      <config:config-item config:name="Rsid" config:type="int">424936</config:config-item>
+      <config:config-item config:name="Rsid" config:type="int">502978</config:config-item>
       <config:config-item config:name="EmbeddedDatabaseName" config:type="string"/>
       <config:config-item config:name="FieldAutoUpdate" config:type="boolean">true</config:config-item>
       <config:config-item config:name="OutlineLevelYieldsNumbering" config:type="boolean">false</config:config-item>
@@ -310,7 +316,6 @@
 <file path=styles.xml><?xml version="1.0" encoding="utf-8"?>
 <office:document-styles xmlns:officeooo="http://openoffice.org/2009/office" xmlns:css3t="http://www.w3.org/TR/css3-text/" xmlns:rpt="http://openoffice.org/2005/report" xmlns:dc="http://purl.org/dc/elements/1.1/" xmlns:chart="urn:oasis:names:tc:opendocument:xmlns:chart:1.0" xmlns:svg="urn:oasis:names:tc:opendocument:xmlns:svg-compatible:1.0" xmlns:draw="urn:oasis:names:tc:opendocument:xmlns:drawing:1.0" xmlns:text="urn:oasis:names:tc:opendocument:xmlns:text:1.0" xmlns:oooc="http://openoffice.org/2004/calc" xmlns:style="urn:oasis:names:tc:opendocument:xmlns:style:1.0" xmlns:ooow="http://openoffice.org/2004/writer" xmlns:meta="urn:oasis:names:tc:opendocument:xmlns:meta:1.0" xmlns:xlink="http://www.w3.org/1999/xlink" xmlns:fo="urn:oasis:names:tc:opendocument:xmlns:xsl-fo-compatible:1.0" xmlns:ooo="http://openoffice.org/2004/office" xmlns:office="urn:oasis:names:tc:opendocument:xmlns:office:1.0" xmlns:dr3d="urn:oasis:names:tc:opendocument:xmlns:dr3d:1.0" xmlns:table="urn:oasis:names:tc:opendocument:xmlns:table:1.0" xmlns:number="urn:oasis:names:tc:opendocument:xmlns:datastyle:1.0" xmlns:of="urn:oasis:names:tc:opendocument:xmlns:of:1.2" xmlns:calcext="urn:org:documentfoundation:names:experimental:calc:xmlns:calcext:1.0" xmlns:tableooo="http://openoffice.org/2009/table" xmlns:drawooo="http://openoffice.org/2010/draw" xmlns:grddl="http://www.w3.org/2003/g/data-view#" xmlns:loext="urn:org:documentfoundation:names:experimental:office:xmlns:loext:1.0" xmlns:dom="http://www.w3.org/2001/xml-events" xmlns:field="urn:openoffice:names:experimental:ooo-ms-interop:xmlns:field:1.0" xmlns:math="http://www.w3.org/1998/Math/MathML" xmlns:form="urn:oasis:names:tc:opendocument:xmlns:form:1.0" xmlns:script="urn:oasis:names:tc:opendocument:xmlns:script:1.0" xmlns:xhtml="http://www.w3.org/1999/xhtml" office:version="1.3">
   <office:font-face-decls>
-    <style:font-face style:name="Dyuthi" svg:font-family="Dyuthi" style:font-pitch="variable"/>
     <style:font-face style:name="Liberation Sans" svg:font-family="'Liberation Sans'" style:font-family-generic="swiss" style:font-pitch="variable"/>
     <style:font-face style:name="Liberation Serif" svg:font-family="'Liberation Serif'" style:font-family-generic="roman" style:font-pitch="variable"/>
     <style:font-face style:name="Lohit Devanagari" svg:font-family="'Lohit Devanagari'"/>
@@ -322,7 +327,7 @@
   <office:styles>
     <style:default-style style:family="graphic">
       <style:graphic-properties svg:stroke-color="#3465a4" draw:fill-color="#729fcf" fo:wrap-option="no-wrap" draw:shadow-offset-x="0.1181in" draw:shadow-offset-y="0.1181in" draw:start-line-spacing-horizontal="0.1114in" draw:start-line-spacing-vertical="0.1114in" draw:end-line-spacing-horizontal="0.1114in" draw:end-line-spacing-vertical="0.1114in" style:flow-with-text="false"/>
-      <style:paragraph-properties style:text-autospace="ideograph-alpha" style:line-break="strict" style:writing-mode="lr-tb" style:font-independent-line-spacing="false">
+      <style:paragraph-properties style:text-autospace="ideograph-alpha" style:line-break="strict" style:font-independent-line-spacing="false">
         <style:tab-stops/>
       </style:paragraph-properties>
       <style:text-properties style:use-window-font-color="true" loext:opacity="0%" style:font-name="Liberation Serif" fo:font-size="12pt" fo:language="en" fo:country="US" style:letter-kerning="true" style:font-name-asian="Noto Serif CJK SC" style:font-size-asian="10.5pt" style:language-asian="zh" style:country-asian="CN" style:font-name-complex="Lohit Devanagari1" style:font-size-complex="12pt" style:language-complex="hi" style:country-complex="IN"/>

</xml_diff>

<commit_message>
Update CV and story Change display image
</commit_message>
<xml_diff>
--- a/Seyi-CV.docx
+++ b/Seyi-CV.docx
@@ -31,32 +31,32 @@
     </style:style>
     <style:style style:name="P2" style:family="paragraph" style:parent-style-name="Standard">
       <style:paragraph-properties fo:text-align="start" style:justify-single-word="false"/>
+      <style:text-properties fo:color="#333333" loext:opacity="100%" style:font-name="Ubuntu" fo:font-weight="bold" officeooo:rsid="0007acc2" officeooo:paragraph-rsid="0007acc2" style:font-weight-asian="bold" style:font-weight-complex="bold"/>
+    </style:style>
+    <style:style style:name="P3" style:family="paragraph" style:parent-style-name="Standard">
+      <style:paragraph-properties fo:text-align="start" style:justify-single-word="false"/>
       <style:text-properties fo:color="#333333" loext:opacity="100%" style:font-name="Ubuntu" officeooo:rsid="000165ac" officeooo:paragraph-rsid="000165ac"/>
     </style:style>
-    <style:style style:name="P3" style:family="paragraph" style:parent-style-name="Standard">
+    <style:style style:name="P4" style:family="paragraph" style:parent-style-name="Standard">
       <style:paragraph-properties fo:text-align="start" style:justify-single-word="false"/>
       <style:text-properties fo:color="#333333" loext:opacity="100%" style:font-name="Ubuntu" officeooo:rsid="000165ac" officeooo:paragraph-rsid="00027e8b"/>
     </style:style>
-    <style:style style:name="P4" style:family="paragraph" style:parent-style-name="Title">
+    <style:style style:name="P5" style:family="paragraph" style:parent-style-name="Title">
       <style:paragraph-properties fo:text-align="start" style:justify-single-word="false"/>
       <style:text-properties fo:color="#333333" loext:opacity="100%" style:font-name="Ubuntu"/>
     </style:style>
-    <style:style style:name="P5" style:family="paragraph" style:parent-style-name="Heading_20_1">
+    <style:style style:name="P6" style:family="paragraph" style:parent-style-name="Standard">
+      <style:paragraph-properties fo:text-align="start" style:justify-single-word="false"/>
+      <style:text-properties fo:color="#333333" loext:opacity="100%" style:font-name="Ubuntu" officeooo:rsid="000165ac" officeooo:paragraph-rsid="00085b53"/>
+    </style:style>
+    <style:style style:name="P7" style:family="paragraph" style:parent-style-name="Heading_20_1">
       <style:text-properties fo:color="#333333" loext:opacity="100%" style:font-name="Ubuntu"/>
     </style:style>
-    <style:style style:name="P6" style:family="paragraph" style:parent-style-name="Heading_20_1">
+    <style:style style:name="P8" style:family="paragraph" style:parent-style-name="Heading_20_1">
       <style:text-properties fo:color="#333333" loext:opacity="100%" style:font-name="Ubuntu" officeooo:rsid="00027e8b" officeooo:paragraph-rsid="00027e8b"/>
     </style:style>
-    <style:style style:name="P7" style:family="paragraph" style:parent-style-name="Heading_20_1">
+    <style:style style:name="P9" style:family="paragraph" style:parent-style-name="Heading_20_1">
       <style:text-properties style:font-name="Ubuntu"/>
-    </style:style>
-    <style:style style:name="P8" style:family="paragraph" style:parent-style-name="Standard">
-      <style:paragraph-properties fo:text-align="start" style:justify-single-word="false"/>
-      <style:text-properties fo:color="#333333" loext:opacity="100%" style:font-name="Ubuntu" fo:font-weight="bold" officeooo:rsid="000165ac" officeooo:paragraph-rsid="000165ac" style:font-weight-asian="bold" style:font-weight-complex="bold"/>
-    </style:style>
-    <style:style style:name="P9" style:family="paragraph" style:parent-style-name="Standard">
-      <style:paragraph-properties fo:text-align="start" style:justify-single-word="false"/>
-      <style:text-properties fo:color="#333333" loext:opacity="100%" style:font-name="Ubuntu" fo:font-weight="bold" officeooo:rsid="0007acc2" officeooo:paragraph-rsid="0007acc2" style:font-weight-asian="bold" style:font-weight-complex="bold"/>
     </style:style>
     <style:style style:name="T1" style:family="text">
       <style:text-properties officeooo:rsid="00027e8b"/>
@@ -75,6 +75,9 @@
     </style:style>
     <style:style style:name="T6" style:family="text">
       <style:text-properties officeooo:rsid="00051909"/>
+    </style:style>
+    <style:style style:name="T7" style:family="text">
+      <style:text-properties officeooo:rsid="00085b53"/>
     </style:style>
   </office:automatic-styles>
   <office:body>
@@ -86,24 +89,24 @@
         <text:sequence-decl text:display-outline-level="0" text:name="Drawing"/>
         <text:sequence-decl text:display-outline-level="0" text:name="Figure"/>
       </text:sequence-decls>
-      <text:p text:style-name="P4">SEYI AMUSAN</text:p>
+      <text:p text:style-name="P5">SEYI AMUSAN</text:p>
       <text:p text:style-name="P1">Akoka</text:p>
       <text:p text:style-name="P1">Lagos, Nigeria</text:p>
-      <text:p text:style-name="P9">09059724542</text:p>
+      <text:p text:style-name="P2">09059724542</text:p>
       <text:p text:style-name="P1">Seyiamusan151@gmail.com</text:p>
-      <text:p text:style-name="P2"/>
-      <text:p text:style-name="P2"/>
-      <text:h text:style-name="P5" text:outline-level="1">Profile</text:h>
-      <text:p text:style-name="P2">Passionate and dedicated Computer Engineering student at the University of Lagos with a</text:p>
-      <text:p text:style-name="P2">strong foundation in frontend development. Skilled in learning and grasping things fast.</text:p>
-      <text:p text:style-name="P2">Eager to leverage my skills in a role to help a company achieve its goals.</text:p>
-      <text:p text:style-name="P2"/>
-      <text:h text:style-name="P5" text:outline-level="1">Education</text:h>
-      <text:p text:style-name="P3">Computer Engineering</text:p>
-      <text:p text:style-name="P2">University of Lagos</text:p>
-      <text:p text:style-name="P2">[2024] - Present</text:p>
-      <text:h text:style-name="P5" text:outline-level="1" text:is-list-header="true">Technical Skills</text:h>
-      <text:p text:style-name="P2">
+      <text:p text:style-name="P3"/>
+      <text:p text:style-name="P3"/>
+      <text:h text:style-name="P7" text:outline-level="1">Profile</text:h>
+      <text:p text:style-name="P3">Passionate and dedicated Computer Engineering student at the University of Lagos with a</text:p>
+      <text:p text:style-name="P3">strong foundation in frontend development. Skilled in learning and grasping things fast.</text:p>
+      <text:p text:style-name="P3">Eager to leverage my skills in a role to help a company achieve its goals.</text:p>
+      <text:p text:style-name="P3"/>
+      <text:h text:style-name="P7" text:outline-level="1">Education</text:h>
+      <text:p text:style-name="P4">Computer Engineering</text:p>
+      <text:p text:style-name="P3">University of Lagos</text:p>
+      <text:p text:style-name="P3">[2024] - Present</text:p>
+      <text:h text:style-name="P7" text:outline-level="1" text:is-list-header="true">Technical Skills</text:h>
+      <text:p text:style-name="P3">
         <text:span text:style-name="T5">
           Languages: 
           <text:s/>
@@ -111,53 +114,54 @@
         JavaScript, HTML, CSS, 
         <text:span text:style-name="T1">SCSS</text:span>
       </text:p>
-      <text:p text:style-name="P2">
+      <text:p text:style-name="P3">
         <text:span text:style-name="T4">Frontend Frameworks:</text:span>
          React, Bootstrap, Tailwind CSS.
       </text:p>
-      <text:p text:style-name="P2">
+      <text:p text:style-name="P3">
         <text:span text:style-name="T4">Tools &amp; Platforms:</text:span>
-        <text:span text:style-name="T6">Firebase, </text:span>
-        Git, GitHub, VS Code, Linux
-      </text:p>
-      <text:p text:style-name="P2">
+         Git, GitHub, VS Code, Linux
+      </text:p>
+      <text:p text:style-name="P3">
         <text:span text:style-name="T4">Other Skills:</text:span>
          Learning
       </text:p>
-      <text:p text:style-name="P2"/>
-      <text:p text:style-name="P2"/>
-      <text:p text:style-name="P2"/>
-      <text:h text:style-name="P7" text:outline-level="1">
+      <text:p text:style-name="P3"/>
+      <text:p text:style-name="P3"/>
+      <text:p text:style-name="P3"/>
+      <text:h text:style-name="P9" text:outline-level="1">
         <text:span text:style-name="T2">Projects </text:span>
         <text:span text:style-name="T3">(from frontend mentor)</text:span>
       </text:h>
       <text:p text:style-name="P1">Countries App with theme switcher</text:p>
-      <text:p text:style-name="P2">Developed a react app to get information about the various countries of the world</text:p>
-      <text:p text:style-name="P2"/>
+      <text:p text:style-name="P3">Developed a react app to get information about the various countries of the world</text:p>
+      <text:p text:style-name="P3"/>
       <text:p text:style-name="P1">Multi-Step Form</text:p>
-      <text:p text:style-name="P2">An interactive React app related to forms. Seamless, neat and polished with nice</text:p>
-      <text:p text:style-name="P2">transitions.</text:p>
-      <text:p text:style-name="P2"/>
+      <text:p text:style-name="P3">An interactive React app related to forms. Seamless, neat and polished with nice</text:p>
+      <text:p text:style-name="P3">transitions.</text:p>
+      <text:p text:style-name="P3"/>
       <text:p text:style-name="P1">IP Address Tracker</text:p>
-      <text:p text:style-name="P2">A JavaScript app to get information about any domain in the world</text:p>
-      <text:p text:style-name="P2"/>
+      <text:p text:style-name="P3">A JavaScript app to get information about any domain in the world</text:p>
+      <text:p text:style-name="P3"/>
       <text:p text:style-name="P1">Landing Pages:</text:p>
-      <text:p text:style-name="P2">
+      <text:p text:style-name="P3">
         Bookmark Landing Page 
         <text:span text:style-name="T1">and Manage Landing Page</text:span>
       </text:p>
-      <text:h text:style-name="P6" text:outline-level="1">Achievements</text:h>
-      <text:p text:style-name="P2">1st Position in Osun-State: Nigerian Mathematics Olympiad 2024</text:p>
-      <text:p text:style-name="P2">
+      <text:h text:style-name="P8" text:outline-level="1">Achievements</text:h>
+      <text:p text:style-name="P3">1st Position in Osun-State: Nigerian Mathematics Olympiad 2024</text:p>
+      <text:p text:style-name="P6">
         <text:soft-page-break/>
-        1st Position : Akoraye Quiz competition
-      </text:p>
-      <text:p text:style-name="P2"/>
-      <text:p text:style-name="P2"/>
-      <text:h text:style-name="P5" text:outline-level="1">Personal Interests</text:h>
-      <text:p text:style-name="P2">Active member of my local church community.</text:p>
-      <text:p text:style-name="P2">Enthusiast of the latest web development trends and technologies.</text:p>
-      <text:p text:style-name="P2">Enjoy mentorship and learning from others</text:p>
+        1st Position : Akoraye Quiz competition 202
+        <text:span text:style-name="T7">3/2</text:span>
+        4
+      </text:p>
+      <text:p text:style-name="P3"/>
+      <text:p text:style-name="P3"/>
+      <text:h text:style-name="P7" text:outline-level="1">Personal Interests</text:h>
+      <text:p text:style-name="P3">Active member of my local church community.</text:p>
+      <text:p text:style-name="P3">Enthusiast of the latest web development trends and technologies.</text:p>
+      <text:p text:style-name="P3">Enjoy mentorship and learning from others</text:p>
     </office:text>
   </office:body>
 </office:document-content>
@@ -167,11 +171,11 @@
 <office:document-meta xmlns:grddl="http://www.w3.org/2003/g/data-view#" xmlns:meta="urn:oasis:names:tc:opendocument:xmlns:meta:1.0" xmlns:dc="http://purl.org/dc/elements/1.1/" xmlns:xlink="http://www.w3.org/1999/xlink" xmlns:ooo="http://openoffice.org/2004/office" xmlns:office="urn:oasis:names:tc:opendocument:xmlns:office:1.0" office:version="1.3">
   <office:meta>
     <meta:creation-date>2024-07-04T04:12:05.844224782</meta:creation-date>
-    <dc:date>2024-11-09T07:59:13.922114649</dc:date>
-    <meta:editing-duration>PT19M</meta:editing-duration>
-    <meta:editing-cycles>8</meta:editing-cycles>
+    <dc:date>2024-12-10T16:36:32.129580432</dc:date>
+    <meta:editing-duration>PT20M31S</meta:editing-duration>
+    <meta:editing-cycles>9</meta:editing-cycles>
     <meta:generator>LibreOffice/7.3.7.2$Linux_X86_64 LibreOffice_project/30$Build-2</meta:generator>
-    <meta:document-statistic meta:table-count="0" meta:image-count="0" meta:object-count="0" meta:page-count="2" meta:paragraph-count="35" meta:word-count="184" meta:character-count="1243" meta:non-whitespace-character-count="1093"/>
+    <meta:document-statistic meta:table-count="0" meta:image-count="0" meta:object-count="0" meta:page-count="2" meta:paragraph-count="35" meta:word-count="184" meta:character-count="1241" meta:non-whitespace-character-count="1091"/>
   </office:meta>
 </office:document-meta>
 </file>
@@ -180,7 +184,7 @@
 <office:document-settings xmlns:config="urn:oasis:names:tc:opendocument:xmlns:config:1.0" xmlns:xlink="http://www.w3.org/1999/xlink" xmlns:ooo="http://openoffice.org/2004/office" xmlns:office="urn:oasis:names:tc:opendocument:xmlns:office:1.0" office:version="1.3">
   <office:settings>
     <config:config-item-set config:name="ooo:view-settings">
-      <config:config-item config:name="ViewAreaTop" config:type="long">0</config:config-item>
+      <config:config-item config:name="ViewAreaTop" config:type="long">8678</config:config-item>
       <config:config-item config:name="ViewAreaLeft" config:type="long">0</config:config-item>
       <config:config-item config:name="ViewAreaWidth" config:type="long">34239</config:config-item>
       <config:config-item config:name="ViewAreaHeight" config:type="long">14686</config:config-item>
@@ -189,12 +193,12 @@
       <config:config-item-map-indexed config:name="Views">
         <config:config-item-map-entry>
           <config:config-item config:name="ViewId" config:type="string">view2</config:config-item>
-          <config:config-item config:name="ViewLeft" config:type="long">10672</config:config-item>
-          <config:config-item config:name="ViewTop" config:type="long">4643</config:config-item>
+          <config:config-item config:name="ViewLeft" config:type="long">17016</config:config-item>
+          <config:config-item config:name="ViewTop" config:type="long">30339</config:config-item>
           <config:config-item config:name="VisibleLeft" config:type="long">0</config:config-item>
-          <config:config-item config:name="VisibleTop" config:type="long">0</config:config-item>
+          <config:config-item config:name="VisibleTop" config:type="long">8678</config:config-item>
           <config:config-item config:name="VisibleRight" config:type="long">34237</config:config-item>
-          <config:config-item config:name="VisibleBottom" config:type="long">14684</config:config-item>
+          <config:config-item config:name="VisibleBottom" config:type="long">23363</config:config-item>
           <config:config-item config:name="ZoomType" config:type="short">0</config:config-item>
           <config:config-item config:name="ViewLayoutColumns" config:type="short">1</config:config-item>
           <config:config-item config:name="ViewLayoutBookMode" config:type="boolean">false</config:config-item>
@@ -264,7 +268,7 @@
       <config:config-item config:name="ChartAutoUpdate" config:type="boolean">true</config:config-item>
       <config:config-item config:name="PrinterSetup" config:type="base64Binary"/>
       <config:config-item config:name="AddParaTableSpacingAtStart" config:type="boolean">true</config:config-item>
-      <config:config-item config:name="Rsid" config:type="int">502978</config:config-item>
+      <config:config-item config:name="Rsid" config:type="int">547667</config:config-item>
       <config:config-item config:name="EmbeddedDatabaseName" config:type="string"/>
       <config:config-item config:name="FieldAutoUpdate" config:type="boolean">true</config:config-item>
       <config:config-item config:name="OutlineLevelYieldsNumbering" config:type="boolean">false</config:config-item>
@@ -327,7 +331,7 @@
   <office:styles>
     <style:default-style style:family="graphic">
       <style:graphic-properties svg:stroke-color="#3465a4" draw:fill-color="#729fcf" fo:wrap-option="no-wrap" draw:shadow-offset-x="0.1181in" draw:shadow-offset-y="0.1181in" draw:start-line-spacing-horizontal="0.1114in" draw:start-line-spacing-vertical="0.1114in" draw:end-line-spacing-horizontal="0.1114in" draw:end-line-spacing-vertical="0.1114in" style:flow-with-text="false"/>
-      <style:paragraph-properties style:text-autospace="ideograph-alpha" style:line-break="strict" style:font-independent-line-spacing="false">
+      <style:paragraph-properties style:text-autospace="ideograph-alpha" style:line-break="strict" style:writing-mode="lr-tb" style:font-independent-line-spacing="false">
         <style:tab-stops/>
       </style:paragraph-properties>
       <style:text-properties style:use-window-font-color="true" loext:opacity="0%" style:font-name="Liberation Serif" fo:font-size="12pt" fo:language="en" fo:country="US" style:letter-kerning="true" style:font-name-asian="Noto Serif CJK SC" style:font-size-asian="10.5pt" style:language-asian="zh" style:country-asian="CN" style:font-name-complex="Lohit Devanagari1" style:font-size-complex="12pt" style:language-complex="hi" style:country-complex="IN"/>

</xml_diff>